<commit_message>
Added a bit on NSG 8.1 dependency
git-svn-id: svn://127.0.0.1/Core@10063 17c802ae-cbca-534c-9e8e-6d19a4926c45
</commit_message>
<xml_diff>
--- a/trunk/doc/readme_exnm04070005en_updt43.docx
+++ b/trunk/doc/readme_exnm04070005en_updt43.docx
@@ -70,21 +70,11 @@
       <w:pPr>
         <w:pStyle w:val="coverinfo"/>
       </w:pPr>
-      <w:r>
-        <w:fldChar w:fldCharType="begin"/>
-      </w:r>
-      <w:r>
-        <w:instrText xml:space="preserve"> DOCPROPERTY  $Product$  \* MERGEFORMAT </w:instrText>
-      </w:r>
-      <w:r>
-        <w:fldChar w:fldCharType="separate"/>
-      </w:r>
-      <w:r>
-        <w:t>Network Manager</w:t>
-      </w:r>
-      <w:r>
-        <w:fldChar w:fldCharType="end"/>
-      </w:r>
+      <w:fldSimple w:instr=" DOCPROPERTY  $Product$  \* MERGEFORMAT ">
+        <w:r>
+          <w:t>Network Manager</w:t>
+        </w:r>
+      </w:fldSimple>
     </w:p>
     <w:p>
       <w:pPr>
@@ -114,21 +104,11 @@
       <w:pPr>
         <w:pStyle w:val="CoverVersion"/>
       </w:pPr>
-      <w:r>
-        <w:fldChar w:fldCharType="begin"/>
-      </w:r>
-      <w:r>
-        <w:instrText xml:space="preserve"> DOCPROPERTY  "$Base Release$"  \* MERGEFORMAT </w:instrText>
-      </w:r>
-      <w:r>
-        <w:fldChar w:fldCharType="separate"/>
-      </w:r>
-      <w:r>
-        <w:t>4.7.0.0</w:t>
-      </w:r>
-      <w:r>
-        <w:fldChar w:fldCharType="end"/>
-      </w:r>
+      <w:fldSimple w:instr=" DOCPROPERTY  &quot;$Base Release$&quot;  \* MERGEFORMAT ">
+        <w:r>
+          <w:t>4.7.0.0</w:t>
+        </w:r>
+      </w:fldSimple>
       <w:r>
         <w:t xml:space="preserve"> Fix 43</w:t>
       </w:r>
@@ -506,51 +486,31 @@
       <w:r>
         <w:t xml:space="preserve">This document defines the changes made to the </w:t>
       </w:r>
+      <w:fldSimple w:instr=" DOCPROPERTY  $Product$  \* MERGEFORMAT ">
+        <w:r>
+          <w:t>Network Manager</w:t>
+        </w:r>
+      </w:fldSimple>
       <w:r>
         <w:fldChar w:fldCharType="begin"/>
       </w:r>
       <w:r>
-        <w:instrText xml:space="preserve"> DOCPROPERTY  $Product$  \* MERGEFORMAT </w:instrText>
-      </w:r>
-      <w:r>
-        <w:fldChar w:fldCharType="separate"/>
-      </w:r>
-      <w:r>
-        <w:t>Network Manager</w:t>
+        <w:instrText xml:space="preserve"> SUBJECT   \* MERGEFORMAT </w:instrText>
       </w:r>
       <w:r>
         <w:fldChar w:fldCharType="end"/>
       </w:r>
       <w:r>
-        <w:fldChar w:fldCharType="begin"/>
-      </w:r>
-      <w:r>
-        <w:instrText xml:space="preserve"> SUBJECT   \* MERGEFORMAT </w:instrText>
-      </w:r>
-      <w:r>
-        <w:fldChar w:fldCharType="end"/>
-      </w:r>
-      <w:r>
         <w:t xml:space="preserve"> </w:t>
       </w:r>
       <w:r>
         <w:t xml:space="preserve">product for </w:t>
       </w:r>
-      <w:r>
-        <w:fldChar w:fldCharType="begin"/>
-      </w:r>
-      <w:r>
-        <w:instrText xml:space="preserve"> DOCPROPERTY  "$Base Release$"  \* MERGEFORMAT </w:instrText>
-      </w:r>
-      <w:r>
-        <w:fldChar w:fldCharType="separate"/>
-      </w:r>
-      <w:r>
-        <w:t>4.7.0.0</w:t>
-      </w:r>
-      <w:r>
-        <w:fldChar w:fldCharType="end"/>
-      </w:r>
+      <w:fldSimple w:instr=" DOCPROPERTY  &quot;$Base Release$&quot;  \* MERGEFORMAT ">
+        <w:r>
+          <w:t>4.7.0.0</w:t>
+        </w:r>
+      </w:fldSimple>
       <w:r>
         <w:t xml:space="preserve"> Fix 43 </w:t>
       </w:r>
@@ -648,21 +608,11 @@
             <w:pPr>
               <w:pStyle w:val="TableText"/>
             </w:pPr>
-            <w:r>
-              <w:fldChar w:fldCharType="begin"/>
-            </w:r>
-            <w:r>
-              <w:instrText xml:space="preserve"> DOCPROPERTY  "$Base Release$"  \* MERGEFORMAT </w:instrText>
-            </w:r>
-            <w:r>
-              <w:fldChar w:fldCharType="separate"/>
-            </w:r>
-            <w:r>
-              <w:t>4.7.0.0</w:t>
-            </w:r>
-            <w:r>
-              <w:fldChar w:fldCharType="end"/>
-            </w:r>
+            <w:fldSimple w:instr=" DOCPROPERTY  &quot;$Base Release$&quot;  \* MERGEFORMAT ">
+              <w:r>
+                <w:t>4.7.0.0</w:t>
+              </w:r>
+            </w:fldSimple>
           </w:p>
         </w:tc>
       </w:tr>
@@ -742,8 +692,19 @@
               <w:pStyle w:val="TableText"/>
             </w:pPr>
             <w:r>
-              <w:t>NM3 fixes up to and including fix 37 but including fix 21</w:t>
+              <w:t xml:space="preserve">NM3 fixes up to and including fix 37 but </w:t>
             </w:r>
+            <w:r>
+              <w:t xml:space="preserve">also </w:t>
+            </w:r>
+            <w:r>
+              <w:t>including fix 21</w:t>
+            </w:r>
+            <w:r>
+              <w:t>. These fixes are particularly important for UK customers who also have NSG installed. Fix 37 is one that ensures new data structures in the NSG version 8.1 enhancements are kept in sync through network edits. Hence, if this fix is applied on a system with NSG in place, it must be at a version which is compatible with NSG 8.1.</w:t>
+            </w:r>
+            <w:bookmarkStart w:id="2" w:name="_GoBack"/>
+            <w:bookmarkEnd w:id="2"/>
           </w:p>
         </w:tc>
       </w:tr>
@@ -822,32 +783,15 @@
               </w:rPr>
               <w:t xml:space="preserve">that </w:t>
             </w:r>
-            <w:r>
-              <w:fldChar w:fldCharType="begin"/>
-            </w:r>
-            <w:r>
-              <w:instrText xml:space="preserve"> DOCPROPERTY  "$Bentley Select Release$"  \* MERGE</w:instrText>
-            </w:r>
-            <w:r>
-              <w:instrText xml:space="preserve">FORMAT </w:instrText>
-            </w:r>
-            <w:r>
-              <w:fldChar w:fldCharType="separate"/>
-            </w:r>
-            <w:r>
-              <w:rPr>
-                <w:sz w:val="16"/>
-                <w:szCs w:val="16"/>
-              </w:rPr>
-              <w:t>exnm04070005en_updt43</w:t>
-            </w:r>
-            <w:r>
-              <w:rPr>
-                <w:sz w:val="16"/>
-                <w:szCs w:val="16"/>
-              </w:rPr>
-              <w:fldChar w:fldCharType="end"/>
-            </w:r>
+            <w:fldSimple w:instr=" DOCPROPERTY  &quot;$Bentley Select Release$&quot;  \* MERGEFORMAT ">
+              <w:r>
+                <w:rPr>
+                  <w:sz w:val="16"/>
+                  <w:szCs w:val="16"/>
+                </w:rPr>
+                <w:t>exnm04070005en_updt43</w:t>
+              </w:r>
+            </w:fldSimple>
             <w:r>
               <w:rPr>
                 <w:sz w:val="16"/>
@@ -907,30 +851,14 @@
               </w:rPr>
               <w:t xml:space="preserve">At the prompt type START </w:t>
             </w:r>
-            <w:r>
-              <w:fldChar w:fldCharType="begin"/>
-            </w:r>
-            <w:r>
-              <w:instrText xml:space="preserve"> DOCPROPERTY  "$Install SQL Script$"  \* MERGEF</w:instrText>
-            </w:r>
-            <w:r>
-              <w:instrText xml:space="preserve">ORMAT </w:instrText>
-            </w:r>
-            <w:r>
-              <w:fldChar w:fldCharType="separate"/>
-            </w:r>
-            <w:r>
-              <w:rPr>
-                <w:szCs w:val="16"/>
-              </w:rPr>
-              <w:t>exnm04070005en_updt43.sql</w:t>
-            </w:r>
-            <w:r>
-              <w:rPr>
-                <w:szCs w:val="16"/>
-              </w:rPr>
-              <w:fldChar w:fldCharType="end"/>
-            </w:r>
+            <w:fldSimple w:instr=" DOCPROPERTY  &quot;$Install SQL Script$&quot;  \* MERGEFORMAT ">
+              <w:r>
+                <w:rPr>
+                  <w:szCs w:val="16"/>
+                </w:rPr>
+                <w:t>exnm04070005en_updt43.sql</w:t>
+              </w:r>
+            </w:fldSimple>
             <w:r>
               <w:rPr>
                 <w:szCs w:val="16"/>
@@ -1143,11 +1071,11 @@
       <w:pPr>
         <w:pStyle w:val="Heading1"/>
       </w:pPr>
-      <w:bookmarkStart w:id="2" w:name="_Toc434828422"/>
+      <w:bookmarkStart w:id="3" w:name="_Toc434828422"/>
       <w:r>
         <w:t>List of New and Amended Files</w:t>
       </w:r>
-      <w:bookmarkEnd w:id="2"/>
+      <w:bookmarkEnd w:id="3"/>
     </w:p>
     <w:tbl>
       <w:tblPr>
@@ -1345,7 +1273,7 @@
               <w:pStyle w:val="TableText"/>
             </w:pPr>
             <w:r>
-              <w:t>1.3</w:t>
+              <w:t>1.4</w:t>
             </w:r>
           </w:p>
         </w:tc>
@@ -1621,6 +1549,7 @@
                 <w:i w:val="0"/>
                 <w:iCs w:val="0"/>
               </w:rPr>
+              <w:lastRenderedPageBreak/>
               <w:t>nm3homo.pkw</w:t>
             </w:r>
           </w:p>
@@ -1716,7 +1645,6 @@
                 <w:i w:val="0"/>
                 <w:iCs w:val="0"/>
               </w:rPr>
-              <w:lastRenderedPageBreak/>
               <w:t>register_aggr_theme.prc</w:t>
             </w:r>
             <w:proofErr w:type="spellEnd"/>
@@ -1806,12 +1734,12 @@
       <w:pPr>
         <w:pStyle w:val="Heading1"/>
       </w:pPr>
-      <w:bookmarkStart w:id="3" w:name="_Toc434828423"/>
+      <w:bookmarkStart w:id="4" w:name="_Toc434828423"/>
       <w:r>
         <w:lastRenderedPageBreak/>
         <w:t>Log No. Summary</w:t>
       </w:r>
-      <w:bookmarkEnd w:id="3"/>
+      <w:bookmarkEnd w:id="4"/>
       <w:r>
         <w:t xml:space="preserve"> </w:t>
       </w:r>
@@ -2595,8 +2523,6 @@
     </w:p>
     <w:p/>
     <w:p>
-      <w:bookmarkStart w:id="4" w:name="_GoBack"/>
-      <w:bookmarkEnd w:id="4"/>
       <w:r>
         <w:t>Make sure this is committed or that the session is ended prior to using the registration data in the map clients.</w:t>
       </w:r>
@@ -3133,7 +3059,7 @@
             <w:fldChar w:fldCharType="separate"/>
           </w:r>
           <w:r>
-            <w:t>19-Jul-16</w:t>
+            <w:t>10-Aug-16</w:t>
           </w:r>
           <w:r>
             <w:fldChar w:fldCharType="end"/>
@@ -3293,21 +3219,11 @@
               <w:rStyle w:val="HighlightText"/>
             </w:rPr>
           </w:pPr>
-          <w:r>
-            <w:fldChar w:fldCharType="begin"/>
-          </w:r>
-          <w:r>
-            <w:instrText xml:space="preserve"> DOCPROPERTY  $Product$  \* MERGEFORMAT </w:instrText>
-          </w:r>
-          <w:r>
-            <w:fldChar w:fldCharType="separate"/>
-          </w:r>
-          <w:r>
-            <w:t>Network Manager</w:t>
-          </w:r>
-          <w:r>
-            <w:fldChar w:fldCharType="end"/>
-          </w:r>
+          <w:fldSimple w:instr=" DOCPROPERTY  $Product$  \* MERGEFORMAT ">
+            <w:r>
+              <w:t>Network Manager</w:t>
+            </w:r>
+          </w:fldSimple>
           <w:r>
             <w:t xml:space="preserve"> Fix Release Notes</w:t>
           </w:r>
@@ -3354,21 +3270,11 @@
           <w:vAlign w:val="center"/>
         </w:tcPr>
         <w:p>
-          <w:r>
-            <w:fldChar w:fldCharType="begin"/>
-          </w:r>
-          <w:r>
-            <w:instrText xml:space="preserve"> DOCPROPERTY  "$Base Release$"  \* MERGEFORMAT </w:instrText>
-          </w:r>
-          <w:r>
-            <w:fldChar w:fldCharType="separate"/>
-          </w:r>
-          <w:r>
-            <w:t>4.7.0.0</w:t>
-          </w:r>
-          <w:r>
-            <w:fldChar w:fldCharType="end"/>
-          </w:r>
+          <w:fldSimple w:instr=" DOCPROPERTY  &quot;$Base Release$&quot;  \* MERGEFORMAT ">
+            <w:r>
+              <w:t>4.7.0.0</w:t>
+            </w:r>
+          </w:fldSimple>
           <w:r>
             <w:t xml:space="preserve"> Fix </w:t>
           </w:r>
@@ -3419,21 +3325,11 @@
           <w:r>
             <w:t xml:space="preserve"> </w:t>
           </w:r>
-          <w:r>
-            <w:fldChar w:fldCharType="begin"/>
-          </w:r>
-          <w:r>
-            <w:instrText xml:space="preserve"> DOCPROPERTY  "$Bentley Select Release$"  \* MERGEFORMAT </w:instrText>
-          </w:r>
-          <w:r>
-            <w:fldChar w:fldCharType="separate"/>
-          </w:r>
-          <w:r>
-            <w:t>exnm04070005en_updt43</w:t>
-          </w:r>
-          <w:r>
-            <w:fldChar w:fldCharType="end"/>
-          </w:r>
+          <w:fldSimple w:instr=" DOCPROPERTY  &quot;$Bentley Select Release$&quot;  \* MERGEFORMAT ">
+            <w:r>
+              <w:t>exnm04070005en_updt43</w:t>
+            </w:r>
+          </w:fldSimple>
         </w:p>
       </w:tc>
       <w:tc>
@@ -3458,7 +3354,7 @@
             <w:rPr>
               <w:noProof/>
             </w:rPr>
-            <w:t>6</w:t>
+            <w:t>2</w:t>
           </w:r>
           <w:r>
             <w:rPr>
@@ -7562,7 +7458,7 @@
 </file>
 
 <file path=customXml/itemProps1.xml><?xml version="1.0" encoding="utf-8"?>
-<ds:datastoreItem xmlns:ds="http://schemas.openxmlformats.org/officeDocument/2006/customXml" ds:itemID="{131FFC9E-DFFC-4496-B53D-74D09204196E}">
+<ds:datastoreItem xmlns:ds="http://schemas.openxmlformats.org/officeDocument/2006/customXml" ds:itemID="{9C2926E1-DA38-4F2C-92F5-1DB1CFF0A1B2}">
   <ds:schemaRefs>
     <ds:schemaRef ds:uri="http://schemas.openxmlformats.org/officeDocument/2006/bibliography"/>
   </ds:schemaRefs>

</xml_diff>